<commit_message>
update packages and run from laptop add video link
</commit_message>
<xml_diff>
--- a/HWKmdWORD.docx
+++ b/HWKmdWORD.docx
@@ -65,7 +65,7 @@
         <w:pStyle w:val="Date"/>
       </w:pPr>
       <w:r>
-        <w:t xml:space="preserve">2015-07-21</w:t>
+        <w:t xml:space="preserve">2015-07-26</w:t>
       </w:r>
     </w:p>
     <w:p>
@@ -200,7 +200,7 @@
         <w:t xml:space="preserve"> </w:t>
       </w:r>
       <w:r>
-        <w:t xml:space="preserve">shows how to clone the repository using the RStudio</w:t>
+        <w:t xml:space="preserve">shows how to clone a repository using the RStudio</w:t>
       </w:r>
       <w:r>
         <w:t xml:space="preserve"> </w:t>
@@ -441,7 +441,7 @@
         <w:rPr>
           <w:rStyle w:val="VerbatimChar"/>
         </w:rPr>
-        <w:t xml:space="preserve">date: '2015-07-21'</w:t>
+        <w:t xml:space="preserve">date: '2015-07-26'</w:t>
       </w:r>
       <w:r>
         <w:br w:type="textWrapping"/>
@@ -6621,16 +6621,16 @@
         <w:rPr>
           <w:rStyle w:val="VerbatimChar"/>
         </w:rPr>
-        <w:t xml:space="preserve">## Platform: x86_64-unknown-linux-gnu (64-bit)</w:t>
-      </w:r>
-      <w:r>
-        <w:br w:type="textWrapping"/>
-      </w:r>
-      <w:r>
-        <w:rPr>
-          <w:rStyle w:val="VerbatimChar"/>
-        </w:rPr>
-        <w:t xml:space="preserve">## Running under: Red Hat Enterprise Linux Server release 6.6 (Santiago)</w:t>
+        <w:t xml:space="preserve">## Platform: x86_64-apple-darwin13.4.0 (64-bit)</w:t>
+      </w:r>
+      <w:r>
+        <w:br w:type="textWrapping"/>
+      </w:r>
+      <w:r>
+        <w:rPr>
+          <w:rStyle w:val="VerbatimChar"/>
+        </w:rPr>
+        <w:t xml:space="preserve">## Running under: OS X 10.10.4 (Yosemite)</w:t>
       </w:r>
       <w:r>
         <w:br w:type="textWrapping"/>
@@ -6657,52 +6657,7 @@
         <w:rPr>
           <w:rStyle w:val="VerbatimChar"/>
         </w:rPr>
-        <w:t xml:space="preserve">##  [1] LC_CTYPE=en_US.UTF-8       LC_NUMERIC=C              </w:t>
-      </w:r>
-      <w:r>
-        <w:br w:type="textWrapping"/>
-      </w:r>
-      <w:r>
-        <w:rPr>
-          <w:rStyle w:val="VerbatimChar"/>
-        </w:rPr>
-        <w:t xml:space="preserve">##  [3] LC_TIME=en_US.UTF-8        LC_COLLATE=en_US.UTF-8    </w:t>
-      </w:r>
-      <w:r>
-        <w:br w:type="textWrapping"/>
-      </w:r>
-      <w:r>
-        <w:rPr>
-          <w:rStyle w:val="VerbatimChar"/>
-        </w:rPr>
-        <w:t xml:space="preserve">##  [5] LC_MONETARY=en_US.UTF-8    LC_MESSAGES=en_US.UTF-8   </w:t>
-      </w:r>
-      <w:r>
-        <w:br w:type="textWrapping"/>
-      </w:r>
-      <w:r>
-        <w:rPr>
-          <w:rStyle w:val="VerbatimChar"/>
-        </w:rPr>
-        <w:t xml:space="preserve">##  [7] LC_PAPER=en_US.UTF-8       LC_NAME=C                 </w:t>
-      </w:r>
-      <w:r>
-        <w:br w:type="textWrapping"/>
-      </w:r>
-      <w:r>
-        <w:rPr>
-          <w:rStyle w:val="VerbatimChar"/>
-        </w:rPr>
-        <w:t xml:space="preserve">##  [9] LC_ADDRESS=C               LC_TELEPHONE=C            </w:t>
-      </w:r>
-      <w:r>
-        <w:br w:type="textWrapping"/>
-      </w:r>
-      <w:r>
-        <w:rPr>
-          <w:rStyle w:val="VerbatimChar"/>
-        </w:rPr>
-        <w:t xml:space="preserve">## [11] LC_MEASUREMENT=en_US.UTF-8 LC_IDENTIFICATION=C       </w:t>
+        <w:t xml:space="preserve">## [1] en_US.UTF-8/en_US.UTF-8/en_US.UTF-8/C/en_US.UTF-8/en_US.UTF-8</w:t>
       </w:r>
       <w:r>
         <w:br w:type="textWrapping"/>
@@ -6756,16 +6711,16 @@
         <w:rPr>
           <w:rStyle w:val="VerbatimChar"/>
         </w:rPr>
-        <w:t xml:space="preserve">## [1] rmarkdown_0.7   DT_0.1          MASS_7.3-40     knitr_1.10.5   </w:t>
-      </w:r>
-      <w:r>
-        <w:br w:type="textWrapping"/>
-      </w:r>
-      <w:r>
-        <w:rPr>
-          <w:rStyle w:val="VerbatimChar"/>
-        </w:rPr>
-        <w:t xml:space="preserve">## [5] PASWR2_1.0      lattice_0.20-31 ggplot2_1.0.1  </w:t>
+        <w:t xml:space="preserve">## [1] rmarkdown_0.7   DT_0.1          MASS_7.3-43     knitr_1.10.5   </w:t>
+      </w:r>
+      <w:r>
+        <w:br w:type="textWrapping"/>
+      </w:r>
+      <w:r>
+        <w:rPr>
+          <w:rStyle w:val="VerbatimChar"/>
+        </w:rPr>
+        <w:t xml:space="preserve">## [5] PASWR2_1.0      lattice_0.20-33 ggplot2_1.0.1  </w:t>
       </w:r>
       <w:r>
         <w:br w:type="textWrapping"/>
@@ -6792,7 +6747,7 @@
         <w:rPr>
           <w:rStyle w:val="VerbatimChar"/>
         </w:rPr>
-        <w:t xml:space="preserve">##  [1] Rcpp_0.11.6      magrittr_1.5     munsell_0.4.2    colorspace_1.2-6</w:t>
+        <w:t xml:space="preserve">##  [1] Rcpp_0.12.0      magrittr_1.5     munsell_0.4.2    colorspace_1.2-6</w:t>
       </w:r>
       <w:r>
         <w:br w:type="textWrapping"/>
@@ -6810,16 +6765,16 @@
         <w:rPr>
           <w:rStyle w:val="VerbatimChar"/>
         </w:rPr>
-        <w:t xml:space="preserve">##  [9] grid_3.2.1       gtable_0.1.2     e1071_1.6-4      htmltools_0.2.6 </w:t>
-      </w:r>
-      <w:r>
-        <w:br w:type="textWrapping"/>
-      </w:r>
-      <w:r>
-        <w:rPr>
-          <w:rStyle w:val="VerbatimChar"/>
-        </w:rPr>
-        <w:t xml:space="preserve">## [13] class_7.3-12     yaml_2.1.13      digest_0.6.8     reshape2_1.4.1  </w:t>
+        <w:t xml:space="preserve">##  [9] grid_3.2.1       gtable_0.1.2     e1071_1.6-6      htmltools_0.2.6 </w:t>
+      </w:r>
+      <w:r>
+        <w:br w:type="textWrapping"/>
+      </w:r>
+      <w:r>
+        <w:rPr>
+          <w:rStyle w:val="VerbatimChar"/>
+        </w:rPr>
+        <w:t xml:space="preserve">## [13] class_7.3-13     yaml_2.1.13      digest_0.6.8     reshape2_1.4.1  </w:t>
       </w:r>
       <w:r>
         <w:br w:type="textWrapping"/>
@@ -7007,7 +6962,7 @@
         <w:rPr>
           <w:i/>
         </w:rPr>
-        <w:t xml:space="preserve">Lattice: Lattice Graphics</w:t>
+        <w:t xml:space="preserve">Lattice: Trellis Graphics for R</w:t>
       </w:r>
       <w:r>
         <w:t xml:space="preserve">.</w:t>
@@ -8339,7 +8294,7 @@
     </w:lvl>
   </w:abstractNum>
   <w:abstractNum w:abstractNumId="990">
-    <w:nsid w:val="5c4604a9"/>
+    <w:nsid w:val="cd7d87d1"/>
     <w:multiLevelType w:val="multilevel"/>
     <w:lvl w:ilvl="0">
       <w:numFmt w:val="bullet"/>
@@ -8420,7 +8375,7 @@
     </w:lvl>
   </w:abstractNum>
   <w:abstractNum w:abstractNumId="99411">
-    <w:nsid w:val="b8d86c3e"/>
+    <w:nsid w:val="226bf33f"/>
     <w:multiLevelType w:val="multilevel"/>
     <w:lvl w:ilvl="0">
       <w:start w:val="1"/>
@@ -8508,7 +8463,7 @@
     </w:lvl>
   </w:abstractNum>
   <w:abstractNum w:abstractNumId="99412">
-    <w:nsid w:val="ffc24cc7"/>
+    <w:nsid w:val="9903ac55"/>
     <w:multiLevelType w:val="multilevel"/>
     <w:lvl w:ilvl="0">
       <w:start w:val="2"/>
@@ -8596,7 +8551,7 @@
     </w:lvl>
   </w:abstractNum>
   <w:abstractNum w:abstractNumId="99731">
-    <w:nsid w:val="d8dadebb"/>
+    <w:nsid w:val="e14da726"/>
     <w:multiLevelType w:val="multilevel"/>
     <w:lvl w:ilvl="0">
       <w:start w:val="1"/>
@@ -8684,7 +8639,7 @@
     </w:lvl>
   </w:abstractNum>
   <w:abstractNum w:abstractNumId="99732">
-    <w:nsid w:val="b0b77be0"/>
+    <w:nsid w:val="bcab1c2b"/>
     <w:multiLevelType w:val="multilevel"/>
     <w:lvl w:ilvl="0">
       <w:start w:val="2"/>
@@ -8772,7 +8727,7 @@
     </w:lvl>
   </w:abstractNum>
   <w:abstractNum w:abstractNumId="99733">
-    <w:nsid w:val="a4683573"/>
+    <w:nsid w:val="b84afc15"/>
     <w:multiLevelType w:val="multilevel"/>
     <w:lvl w:ilvl="0">
       <w:start w:val="3"/>
@@ -8860,7 +8815,7 @@
     </w:lvl>
   </w:abstractNum>
   <w:abstractNum w:abstractNumId="99734">
-    <w:nsid w:val="7c6918a6"/>
+    <w:nsid w:val="3325fded"/>
     <w:multiLevelType w:val="multilevel"/>
     <w:lvl w:ilvl="0">
       <w:start w:val="4"/>
@@ -8948,7 +8903,7 @@
     </w:lvl>
   </w:abstractNum>
   <w:abstractNum w:abstractNumId="99735">
-    <w:nsid w:val="ae0dd640"/>
+    <w:nsid w:val="1fcb063b"/>
     <w:multiLevelType w:val="multilevel"/>
     <w:lvl w:ilvl="0">
       <w:start w:val="5"/>

</xml_diff>